<commit_message>
Agregue el ranking general, habria que ver cmo chamullamos la justificación de cuales elegir y dejar sentado cuales eliigiriamos
</commit_message>
<xml_diff>
--- a/[A.Gerencial]/Proyecto Reingenieria - FILE - Abraham - Botta - Fratte [V2.0].docx
+++ b/[A.Gerencial]/Proyecto Reingenieria - FILE - Abraham - Botta - Fratte [V2.0].docx
@@ -2,6 +2,17 @@
 <file path=word/document.xml><?xml version="1.0" encoding="utf-8"?>
 <w:document xmlns:ve="http://schemas.openxmlformats.org/markup-compatibility/2006" xmlns:o="urn:schemas-microsoft-com:office:office" xmlns:r="http://schemas.openxmlformats.org/officeDocument/2006/relationships" xmlns:m="http://schemas.openxmlformats.org/officeDocument/2006/math" xmlns:v="urn:schemas-microsoft-com:vml" xmlns:wp="http://schemas.openxmlformats.org/drawingml/2006/wordprocessingDrawing" xmlns:w10="urn:schemas-microsoft-com:office:word" xmlns:w="http://schemas.openxmlformats.org/wordprocessingml/2006/main" xmlns:wne="http://schemas.microsoft.com/office/word/2006/wordml">
   <w:body>
+    <w:p>
+      <w:pPr>
+        <w:pStyle w:val="Sinespaciado"/>
+        <w:rPr>
+          <w:rFonts w:ascii="Times New Roman" w:eastAsiaTheme="majorEastAsia" w:hAnsi="Times New Roman" w:cstheme="minorHAnsi"/>
+          <w:sz w:val="72"/>
+          <w:szCs w:val="72"/>
+          <w:lang w:val="es-ES_tradnl" w:eastAsia="es-ES_tradnl"/>
+        </w:rPr>
+      </w:pPr>
+    </w:p>
     <w:sdt>
       <w:sdtPr>
         <w:rPr>
@@ -229,7 +240,7 @@
                         <a:blip r:embed="rId8" cstate="print">
                           <a:extLst>
                             <a:ext uri="{28A0092B-C50C-407E-A947-70E740481C1C}">
-                              <a14:useLocalDpi xmlns="" xmlns:wpc="http://schemas.microsoft.com/office/word/2010/wordprocessingCanvas" xmlns:mc="http://schemas.openxmlformats.org/markup-compatibility/2006" xmlns:o="urn:schemas-microsoft-com:office:office" xmlns:v="urn:schemas-microsoft-com:vml" xmlns:wp14="http://schemas.microsoft.com/office/word/2010/wordprocessingDrawing" xmlns:w10="urn:schemas-microsoft-com:office:word" xmlns:w="http://schemas.openxmlformats.org/wordprocessingml/2006/main" xmlns:w14="http://schemas.microsoft.com/office/word/2010/wordml" xmlns:wpg="http://schemas.microsoft.com/office/word/2010/wordprocessingGroup" xmlns:wpi="http://schemas.microsoft.com/office/word/2010/wordprocessingInk" xmlns:wps="http://schemas.microsoft.com/office/word/2010/wordprocessingShape" xmlns:a14="http://schemas.microsoft.com/office/drawing/2010/main" val="0"/>
+                              <a14:useLocalDpi xmlns:a14="http://schemas.microsoft.com/office/drawing/2010/main" xmlns:wps="http://schemas.microsoft.com/office/word/2010/wordprocessingShape" xmlns:wpi="http://schemas.microsoft.com/office/word/2010/wordprocessingInk" xmlns:wpg="http://schemas.microsoft.com/office/word/2010/wordprocessingGroup" xmlns:w14="http://schemas.microsoft.com/office/word/2010/wordml" xmlns:w="http://schemas.openxmlformats.org/wordprocessingml/2006/main" xmlns:w10="urn:schemas-microsoft-com:office:word" xmlns:wp14="http://schemas.microsoft.com/office/word/2010/wordprocessingDrawing" xmlns:v="urn:schemas-microsoft-com:vml" xmlns:o="urn:schemas-microsoft-com:office:office" xmlns:mc="http://schemas.openxmlformats.org/markup-compatibility/2006" xmlns:wpc="http://schemas.microsoft.com/office/word/2010/wordprocessingCanvas" xmlns="" val="0"/>
                             </a:ext>
                           </a:extLst>
                         </a:blip>
@@ -295,7 +306,7 @@
                         <a:blip r:embed="rId9" cstate="print">
                           <a:extLst>
                             <a:ext uri="{28A0092B-C50C-407E-A947-70E740481C1C}">
-                              <a14:useLocalDpi xmlns="" xmlns:wpc="http://schemas.microsoft.com/office/word/2010/wordprocessingCanvas" xmlns:mc="http://schemas.openxmlformats.org/markup-compatibility/2006" xmlns:o="urn:schemas-microsoft-com:office:office" xmlns:v="urn:schemas-microsoft-com:vml" xmlns:wp14="http://schemas.microsoft.com/office/word/2010/wordprocessingDrawing" xmlns:w10="urn:schemas-microsoft-com:office:word" xmlns:w="http://schemas.openxmlformats.org/wordprocessingml/2006/main" xmlns:w14="http://schemas.microsoft.com/office/word/2010/wordml" xmlns:wpg="http://schemas.microsoft.com/office/word/2010/wordprocessingGroup" xmlns:wpi="http://schemas.microsoft.com/office/word/2010/wordprocessingInk" xmlns:wps="http://schemas.microsoft.com/office/word/2010/wordprocessingShape" xmlns:a14="http://schemas.microsoft.com/office/drawing/2010/main" val="0"/>
+                              <a14:useLocalDpi xmlns:a14="http://schemas.microsoft.com/office/drawing/2010/main" xmlns:wps="http://schemas.microsoft.com/office/word/2010/wordprocessingShape" xmlns:wpi="http://schemas.microsoft.com/office/word/2010/wordprocessingInk" xmlns:wpg="http://schemas.microsoft.com/office/word/2010/wordprocessingGroup" xmlns:w14="http://schemas.microsoft.com/office/word/2010/wordml" xmlns:w="http://schemas.openxmlformats.org/wordprocessingml/2006/main" xmlns:w10="urn:schemas-microsoft-com:office:word" xmlns:wp14="http://schemas.microsoft.com/office/word/2010/wordprocessingDrawing" xmlns:v="urn:schemas-microsoft-com:vml" xmlns:o="urn:schemas-microsoft-com:office:office" xmlns:mc="http://schemas.openxmlformats.org/markup-compatibility/2006" xmlns:wpc="http://schemas.microsoft.com/office/word/2010/wordprocessingCanvas" xmlns="" val="0"/>
                             </a:ext>
                           </a:extLst>
                         </a:blip>
@@ -5168,21 +5179,12 @@
           <w:lang w:val="es-ES_tradnl" w:eastAsia="es-ES_tradnl"/>
         </w:rPr>
       </w:pPr>
-      <w:proofErr w:type="spellStart"/>
       <w:r>
         <w:rPr>
           <w:rFonts w:asciiTheme="minorHAnsi" w:hAnsiTheme="minorHAnsi" w:cstheme="minorHAnsi"/>
           <w:lang w:val="es-ES_tradnl" w:eastAsia="es-ES_tradnl"/>
         </w:rPr>
-        <w:t>File</w:t>
-      </w:r>
-      <w:proofErr w:type="spellEnd"/>
-      <w:r>
-        <w:rPr>
-          <w:rFonts w:asciiTheme="minorHAnsi" w:hAnsiTheme="minorHAnsi" w:cstheme="minorHAnsi"/>
-          <w:lang w:val="es-ES_tradnl" w:eastAsia="es-ES_tradnl"/>
-        </w:rPr>
-        <w:t xml:space="preserve"> S.R.L  es una empresa de servicios especializada en la administración de archivos documentales de terceros. Los servicios más importantes que se brindan a los clientes son los de: Guarda y Custodia, Digitalización y Administración de Archivos Activos.</w:t>
+        <w:t>File S.R.L  es una empresa de servicios especializada en la administración de archivos documentales de terceros. Los servicios más importantes que se brindan a los clientes son los de: Guarda y Custodia, Digitalización y Administración de Archivos Activos.</w:t>
       </w:r>
     </w:p>
     <w:p>
@@ -5208,19 +5210,11 @@
           <w:rFonts w:asciiTheme="minorHAnsi" w:hAnsiTheme="minorHAnsi" w:cstheme="minorHAnsi"/>
         </w:rPr>
       </w:pPr>
-      <w:proofErr w:type="spellStart"/>
-      <w:r>
-        <w:rPr>
-          <w:rFonts w:asciiTheme="minorHAnsi" w:hAnsiTheme="minorHAnsi" w:cstheme="minorHAnsi"/>
-        </w:rPr>
-        <w:t>File</w:t>
-      </w:r>
-      <w:proofErr w:type="spellEnd"/>
-      <w:r>
-        <w:rPr>
-          <w:rFonts w:asciiTheme="minorHAnsi" w:hAnsiTheme="minorHAnsi" w:cstheme="minorHAnsi"/>
-        </w:rPr>
-        <w:t xml:space="preserve"> SRL abarca toda la gama de servicios relacionada con los archivos, brindando una solución particular a cada uno de sus clientes.</w:t>
+      <w:r>
+        <w:rPr>
+          <w:rFonts w:asciiTheme="minorHAnsi" w:hAnsiTheme="minorHAnsi" w:cstheme="minorHAnsi"/>
+        </w:rPr>
+        <w:t>File SRL abarca toda la gama de servicios relacionada con los archivos, brindando una solución particular a cada uno de sus clientes.</w:t>
       </w:r>
     </w:p>
     <w:p>
@@ -5302,19 +5296,11 @@
           <w:rFonts w:asciiTheme="minorHAnsi" w:hAnsiTheme="minorHAnsi" w:cstheme="minorHAnsi"/>
         </w:rPr>
       </w:pPr>
-      <w:proofErr w:type="spellStart"/>
-      <w:r>
-        <w:rPr>
-          <w:rFonts w:asciiTheme="minorHAnsi" w:hAnsiTheme="minorHAnsi" w:cstheme="minorHAnsi"/>
-        </w:rPr>
-        <w:t>File</w:t>
-      </w:r>
-      <w:proofErr w:type="spellEnd"/>
-      <w:r>
-        <w:rPr>
-          <w:rFonts w:asciiTheme="minorHAnsi" w:hAnsiTheme="minorHAnsi" w:cstheme="minorHAnsi"/>
-        </w:rPr>
-        <w:t xml:space="preserve"> SRL se especializa en el manejo integral de archivos documentales de terceros. Para ello la empresa realiza 3 actividades principales:</w:t>
+      <w:r>
+        <w:rPr>
+          <w:rFonts w:asciiTheme="minorHAnsi" w:hAnsiTheme="minorHAnsi" w:cstheme="minorHAnsi"/>
+        </w:rPr>
+        <w:t>File SRL se especializa en el manejo integral de archivos documentales de terceros. Para ello la empresa realiza 3 actividades principales:</w:t>
       </w:r>
     </w:p>
     <w:p>
@@ -5490,35 +5476,7 @@
         <w:rPr>
           <w:rFonts w:asciiTheme="minorHAnsi" w:hAnsiTheme="minorHAnsi" w:cstheme="minorHAnsi"/>
         </w:rPr>
-        <w:t xml:space="preserve">Consulta en </w:t>
-      </w:r>
-      <w:proofErr w:type="spellStart"/>
-      <w:r>
-        <w:rPr>
-          <w:rFonts w:asciiTheme="minorHAnsi" w:hAnsiTheme="minorHAnsi" w:cstheme="minorHAnsi"/>
-        </w:rPr>
-        <w:t>File</w:t>
-      </w:r>
-      <w:proofErr w:type="spellEnd"/>
-      <w:r>
-        <w:rPr>
-          <w:rFonts w:asciiTheme="minorHAnsi" w:hAnsiTheme="minorHAnsi" w:cstheme="minorHAnsi"/>
-        </w:rPr>
-        <w:t xml:space="preserve">: Los clientes disponen de oficinas para la consulta de documentación en planta de </w:t>
-      </w:r>
-      <w:proofErr w:type="spellStart"/>
-      <w:r>
-        <w:rPr>
-          <w:rFonts w:asciiTheme="minorHAnsi" w:hAnsiTheme="minorHAnsi" w:cstheme="minorHAnsi"/>
-        </w:rPr>
-        <w:t>File</w:t>
-      </w:r>
-      <w:proofErr w:type="spellEnd"/>
-      <w:r>
-        <w:rPr>
-          <w:rFonts w:asciiTheme="minorHAnsi" w:hAnsiTheme="minorHAnsi" w:cstheme="minorHAnsi"/>
-        </w:rPr>
-        <w:t>, disponiendo de escáner, fotocopiadora y fax para el caso de ser necesario.</w:t>
+        <w:t>Consulta en File: Los clientes disponen de oficinas para la consulta de documentación en planta de File, disponiendo de escáner, fotocopiadora y fax para el caso de ser necesario.</w:t>
       </w:r>
       <w:bookmarkStart w:id="5" w:name="d"/>
       <w:bookmarkEnd w:id="5"/>
@@ -5731,23 +5689,7 @@
           <w:rFonts w:asciiTheme="minorHAnsi" w:hAnsiTheme="minorHAnsi" w:cstheme="minorHAnsi"/>
           <w:lang w:val="es-ES_tradnl" w:eastAsia="es-ES_tradnl"/>
         </w:rPr>
-        <w:t xml:space="preserve">También puede acceder al envío de mail a </w:t>
-      </w:r>
-      <w:proofErr w:type="spellStart"/>
-      <w:r>
-        <w:rPr>
-          <w:rFonts w:asciiTheme="minorHAnsi" w:hAnsiTheme="minorHAnsi" w:cstheme="minorHAnsi"/>
-          <w:lang w:val="es-ES_tradnl" w:eastAsia="es-ES_tradnl"/>
-        </w:rPr>
-        <w:t>File</w:t>
-      </w:r>
-      <w:proofErr w:type="spellEnd"/>
-      <w:r>
-        <w:rPr>
-          <w:rFonts w:asciiTheme="minorHAnsi" w:hAnsiTheme="minorHAnsi" w:cstheme="minorHAnsi"/>
-          <w:lang w:val="es-ES_tradnl" w:eastAsia="es-ES_tradnl"/>
-        </w:rPr>
-        <w:t xml:space="preserve"> para:</w:t>
+        <w:t>También puede acceder al envío de mail a File para:</w:t>
       </w:r>
     </w:p>
     <w:p>
@@ -5834,19 +5776,11 @@
           <w:rFonts w:asciiTheme="minorHAnsi" w:hAnsiTheme="minorHAnsi" w:cstheme="minorHAnsi"/>
         </w:rPr>
       </w:pPr>
-      <w:proofErr w:type="spellStart"/>
-      <w:r>
-        <w:rPr>
-          <w:rFonts w:asciiTheme="minorHAnsi" w:hAnsiTheme="minorHAnsi" w:cstheme="minorHAnsi"/>
-        </w:rPr>
-        <w:t>File</w:t>
-      </w:r>
-      <w:proofErr w:type="spellEnd"/>
-      <w:r>
-        <w:rPr>
-          <w:rFonts w:asciiTheme="minorHAnsi" w:hAnsiTheme="minorHAnsi" w:cstheme="minorHAnsi"/>
-        </w:rPr>
-        <w:t xml:space="preserve"> S.R.L. ofrece soluciones digitales de más alta calidad, posibilitando a sus clientes acceder de manera inmediata y confiable a su información para transportarla, compartirla y almacenarla eficientemente, reduciendo los tiempos de búsqueda y los costos de almacenamient</w:t>
+      <w:r>
+        <w:rPr>
+          <w:rFonts w:asciiTheme="minorHAnsi" w:hAnsiTheme="minorHAnsi" w:cstheme="minorHAnsi"/>
+        </w:rPr>
+        <w:t>File S.R.L. ofrece soluciones digitales de más alta calidad, posibilitando a sus clientes acceder de manera inmediata y confiable a su información para transportarla, compartirla y almacenarla eficientemente, reduciendo los tiempos de búsqueda y los costos de almacenamient</w:t>
       </w:r>
       <w:r>
         <w:rPr>
@@ -6004,19 +5938,11 @@
           <w:rFonts w:asciiTheme="minorHAnsi" w:hAnsiTheme="minorHAnsi" w:cstheme="minorHAnsi"/>
         </w:rPr>
       </w:pPr>
-      <w:proofErr w:type="spellStart"/>
-      <w:r>
-        <w:rPr>
-          <w:rFonts w:asciiTheme="minorHAnsi" w:hAnsiTheme="minorHAnsi" w:cstheme="minorHAnsi"/>
-        </w:rPr>
-        <w:t>File</w:t>
-      </w:r>
-      <w:proofErr w:type="spellEnd"/>
-      <w:r>
-        <w:rPr>
-          <w:rFonts w:asciiTheme="minorHAnsi" w:hAnsiTheme="minorHAnsi" w:cstheme="minorHAnsi"/>
-        </w:rPr>
-        <w:t xml:space="preserve"> S</w:t>
+      <w:r>
+        <w:rPr>
+          <w:rFonts w:asciiTheme="minorHAnsi" w:hAnsiTheme="minorHAnsi" w:cstheme="minorHAnsi"/>
+        </w:rPr>
+        <w:t>File S</w:t>
       </w:r>
       <w:r>
         <w:rPr>
@@ -6590,7 +6516,7 @@
                     <a:blip r:embed="rId13" cstate="print">
                       <a:extLst>
                         <a:ext uri="{28A0092B-C50C-407E-A947-70E740481C1C}">
-                          <a14:useLocalDpi xmlns="" xmlns:wpc="http://schemas.microsoft.com/office/word/2010/wordprocessingCanvas" xmlns:mc="http://schemas.openxmlformats.org/markup-compatibility/2006" xmlns:o="urn:schemas-microsoft-com:office:office" xmlns:v="urn:schemas-microsoft-com:vml" xmlns:wp14="http://schemas.microsoft.com/office/word/2010/wordprocessingDrawing" xmlns:w10="urn:schemas-microsoft-com:office:word" xmlns:w="http://schemas.openxmlformats.org/wordprocessingml/2006/main" xmlns:w14="http://schemas.microsoft.com/office/word/2010/wordml" xmlns:wpg="http://schemas.microsoft.com/office/word/2010/wordprocessingGroup" xmlns:wpi="http://schemas.microsoft.com/office/word/2010/wordprocessingInk" xmlns:wps="http://schemas.microsoft.com/office/word/2010/wordprocessingShape" xmlns:a14="http://schemas.microsoft.com/office/drawing/2010/main" val="0"/>
+                          <a14:useLocalDpi xmlns:a14="http://schemas.microsoft.com/office/drawing/2010/main" xmlns:wps="http://schemas.microsoft.com/office/word/2010/wordprocessingShape" xmlns:wpi="http://schemas.microsoft.com/office/word/2010/wordprocessingInk" xmlns:wpg="http://schemas.microsoft.com/office/word/2010/wordprocessingGroup" xmlns:w14="http://schemas.microsoft.com/office/word/2010/wordml" xmlns:w="http://schemas.openxmlformats.org/wordprocessingml/2006/main" xmlns:w10="urn:schemas-microsoft-com:office:word" xmlns:wp14="http://schemas.microsoft.com/office/word/2010/wordprocessingDrawing" xmlns:v="urn:schemas-microsoft-com:vml" xmlns:o="urn:schemas-microsoft-com:office:office" xmlns:mc="http://schemas.openxmlformats.org/markup-compatibility/2006" xmlns:wpc="http://schemas.microsoft.com/office/word/2010/wordprocessingCanvas" xmlns="" val="0"/>
                         </a:ext>
                       </a:extLst>
                     </a:blip>
@@ -6661,21 +6587,12 @@
           <w:lang w:val="es-ES_tradnl" w:eastAsia="es-ES_tradnl"/>
         </w:rPr>
       </w:pPr>
-      <w:proofErr w:type="spellStart"/>
       <w:r>
         <w:rPr>
           <w:rFonts w:asciiTheme="minorHAnsi" w:hAnsiTheme="minorHAnsi" w:cstheme="minorHAnsi"/>
           <w:lang w:val="es-ES_tradnl" w:eastAsia="es-ES_tradnl"/>
         </w:rPr>
-        <w:t>File</w:t>
-      </w:r>
-      <w:proofErr w:type="spellEnd"/>
-      <w:r>
-        <w:rPr>
-          <w:rFonts w:asciiTheme="minorHAnsi" w:hAnsiTheme="minorHAnsi" w:cstheme="minorHAnsi"/>
-          <w:lang w:val="es-ES_tradnl" w:eastAsia="es-ES_tradnl"/>
-        </w:rPr>
-        <w:t xml:space="preserve"> SRL tiene como misión</w:t>
+        <w:t>File SRL tiene como misión</w:t>
       </w:r>
       <w:r>
         <w:rPr>
@@ -7367,7 +7284,7 @@
           <v:shape id="_x0000_i1025" type="#_x0000_t75" style="width:458.25pt;height:144.75pt" o:ole="">
             <v:imagedata r:id="rId14" o:title=""/>
           </v:shape>
-          <o:OLEObject Type="Embed" ProgID="Visio.Drawing.11" ShapeID="_x0000_i1025" DrawAspect="Content" ObjectID="_1368894031" r:id="rId15"/>
+          <o:OLEObject Type="Embed" ProgID="Visio.Drawing.11" ShapeID="_x0000_i1025" DrawAspect="Content" ObjectID="_1369484300" r:id="rId15"/>
         </w:object>
       </w:r>
     </w:p>
@@ -8185,19 +8102,11 @@
           <w:rFonts w:asciiTheme="minorHAnsi" w:hAnsiTheme="minorHAnsi" w:cstheme="minorHAnsi"/>
         </w:rPr>
       </w:pPr>
-      <w:proofErr w:type="spellStart"/>
-      <w:r>
-        <w:rPr>
-          <w:rFonts w:asciiTheme="minorHAnsi" w:hAnsiTheme="minorHAnsi" w:cstheme="minorHAnsi"/>
-        </w:rPr>
-        <w:t>File</w:t>
-      </w:r>
-      <w:proofErr w:type="spellEnd"/>
-      <w:r>
-        <w:rPr>
-          <w:rFonts w:asciiTheme="minorHAnsi" w:hAnsiTheme="minorHAnsi" w:cstheme="minorHAnsi"/>
-        </w:rPr>
-        <w:t xml:space="preserve"> S.R.L. ofrece soluciones digitales de más alta calidad, posibilitando a sus clientes acceder de manera inmediata y confiable a su información para transportarla, compartirla y almacenarla eficientemente, reduciendo los tiempos de búsqueda y los costos de almacenamiento, optimizando así sus procesos:</w:t>
+      <w:r>
+        <w:rPr>
+          <w:rFonts w:asciiTheme="minorHAnsi" w:hAnsiTheme="minorHAnsi" w:cstheme="minorHAnsi"/>
+        </w:rPr>
+        <w:t>File S.R.L. ofrece soluciones digitales de más alta calidad, posibilitando a sus clientes acceder de manera inmediata y confiable a su información para transportarla, compartirla y almacenarla eficientemente, reduciendo los tiempos de búsqueda y los costos de almacenamiento, optimizando así sus procesos:</w:t>
       </w:r>
     </w:p>
     <w:p>
@@ -10245,7 +10154,7 @@
                     <a:blip r:embed="rId20" cstate="print">
                       <a:extLst>
                         <a:ext uri="{28A0092B-C50C-407E-A947-70E740481C1C}">
-                          <a14:useLocalDpi xmlns="" xmlns:wpc="http://schemas.microsoft.com/office/word/2010/wordprocessingCanvas" xmlns:mc="http://schemas.openxmlformats.org/markup-compatibility/2006" xmlns:o="urn:schemas-microsoft-com:office:office" xmlns:v="urn:schemas-microsoft-com:vml" xmlns:wp14="http://schemas.microsoft.com/office/word/2010/wordprocessingDrawing" xmlns:w10="urn:schemas-microsoft-com:office:word" xmlns:w="http://schemas.openxmlformats.org/wordprocessingml/2006/main" xmlns:w14="http://schemas.microsoft.com/office/word/2010/wordml" xmlns:wpg="http://schemas.microsoft.com/office/word/2010/wordprocessingGroup" xmlns:wpi="http://schemas.microsoft.com/office/word/2010/wordprocessingInk" xmlns:wps="http://schemas.microsoft.com/office/word/2010/wordprocessingShape" xmlns:a14="http://schemas.microsoft.com/office/drawing/2010/main" val="0"/>
+                          <a14:useLocalDpi xmlns:a14="http://schemas.microsoft.com/office/drawing/2010/main" xmlns:wps="http://schemas.microsoft.com/office/word/2010/wordprocessingShape" xmlns:wpi="http://schemas.microsoft.com/office/word/2010/wordprocessingInk" xmlns:wpg="http://schemas.microsoft.com/office/word/2010/wordprocessingGroup" xmlns:w14="http://schemas.microsoft.com/office/word/2010/wordml" xmlns:w="http://schemas.openxmlformats.org/wordprocessingml/2006/main" xmlns:w10="urn:schemas-microsoft-com:office:word" xmlns:wp14="http://schemas.microsoft.com/office/word/2010/wordprocessingDrawing" xmlns:v="urn:schemas-microsoft-com:vml" xmlns:o="urn:schemas-microsoft-com:office:office" xmlns:mc="http://schemas.openxmlformats.org/markup-compatibility/2006" xmlns:wpc="http://schemas.microsoft.com/office/word/2010/wordprocessingCanvas" xmlns="" val="0"/>
                         </a:ext>
                       </a:extLst>
                     </a:blip>
@@ -14933,28 +14842,1452 @@
     </w:p>
     <w:p>
       <w:pPr>
-        <w:rPr>
-          <w:rFonts w:asciiTheme="minorHAnsi" w:hAnsiTheme="minorHAnsi" w:cstheme="minorHAnsi"/>
+        <w:pStyle w:val="Ttulo2"/>
+        <w:rPr>
           <w:lang w:eastAsia="es-ES"/>
         </w:rPr>
       </w:pPr>
-    </w:p>
-    <w:p>
-      <w:pPr>
-        <w:pStyle w:val="Prrafodelista"/>
-        <w:rPr>
-          <w:rFonts w:asciiTheme="minorHAnsi" w:hAnsiTheme="minorHAnsi" w:cstheme="minorHAnsi"/>
-          <w:b/>
+      <w:r>
+        <w:rPr>
           <w:lang w:eastAsia="es-ES"/>
         </w:rPr>
-      </w:pPr>
-      <w:r>
-        <w:rPr>
-          <w:rFonts w:asciiTheme="minorHAnsi" w:hAnsiTheme="minorHAnsi" w:cstheme="minorHAnsi"/>
-          <w:b/>
+        <w:t>Evaluación general</w:t>
+      </w:r>
+    </w:p>
+    <w:p>
+      <w:pPr>
+        <w:rPr>
           <w:lang w:eastAsia="es-ES"/>
         </w:rPr>
-        <w:t>RANKING GENERAL PARA ELEGIR UNO</w:t>
+      </w:pPr>
+    </w:p>
+    <w:p>
+      <w:pPr>
+        <w:rPr>
+          <w:lang w:eastAsia="es-ES"/>
+        </w:rPr>
+      </w:pPr>
+      <w:r>
+        <w:rPr>
+          <w:lang w:eastAsia="es-ES"/>
+        </w:rPr>
+        <w:t>Como se observa en la tabla que mostramos a continuación los procesos que mayor valor obtuvieron en un ranking general teniendo en cuenta una ponderación de los tres criterios, fueron la Guarda de Documentos y la Consulta de los mismos</w:t>
+      </w:r>
+    </w:p>
+    <w:p>
+      <w:pPr>
+        <w:rPr>
+          <w:lang w:eastAsia="es-ES"/>
+        </w:rPr>
+      </w:pPr>
+    </w:p>
+    <w:tbl>
+      <w:tblPr>
+        <w:tblStyle w:val="Listaclara-nfasis5"/>
+        <w:tblW w:w="10340" w:type="dxa"/>
+        <w:tblLook w:val="04A0"/>
+      </w:tblPr>
+      <w:tblGrid>
+        <w:gridCol w:w="2740"/>
+        <w:gridCol w:w="1860"/>
+        <w:gridCol w:w="1540"/>
+        <w:gridCol w:w="2920"/>
+        <w:gridCol w:w="1280"/>
+      </w:tblGrid>
+      <w:tr>
+        <w:trPr>
+          <w:cnfStyle w:val="100000000000"/>
+          <w:trHeight w:val="315"/>
+        </w:trPr>
+        <w:tc>
+          <w:tcPr>
+            <w:cnfStyle w:val="001000000000"/>
+            <w:tcW w:w="2740" w:type="dxa"/>
+            <w:vAlign w:val="center"/>
+            <w:hideMark/>
+          </w:tcPr>
+          <w:p>
+            <w:pPr>
+              <w:jc w:val="center"/>
+              <w:rPr>
+                <w:rFonts w:ascii="Calibri" w:hAnsi="Calibri"/>
+                <w:color w:val="000000"/>
+                <w:lang w:val="es-AR" w:eastAsia="es-AR"/>
+              </w:rPr>
+            </w:pPr>
+            <w:r>
+              <w:rPr>
+                <w:rFonts w:ascii="Calibri" w:hAnsi="Calibri"/>
+                <w:color w:val="000000"/>
+                <w:lang w:val="es-AR" w:eastAsia="es-AR"/>
+              </w:rPr>
+              <w:t>Proceso</w:t>
+            </w:r>
+          </w:p>
+        </w:tc>
+        <w:tc>
+          <w:tcPr>
+            <w:tcW w:w="1860" w:type="dxa"/>
+            <w:vAlign w:val="center"/>
+            <w:hideMark/>
+          </w:tcPr>
+          <w:p>
+            <w:pPr>
+              <w:jc w:val="center"/>
+              <w:cnfStyle w:val="100000000000"/>
+              <w:rPr>
+                <w:rFonts w:ascii="Calibri" w:hAnsi="Calibri"/>
+                <w:color w:val="000000"/>
+                <w:lang w:val="es-AR" w:eastAsia="es-AR"/>
+              </w:rPr>
+            </w:pPr>
+            <w:r>
+              <w:rPr>
+                <w:rFonts w:ascii="Calibri" w:hAnsi="Calibri"/>
+                <w:bCs w:val="0"/>
+                <w:color w:val="000000"/>
+                <w:lang w:val="es-AR" w:eastAsia="es-AR"/>
+              </w:rPr>
+              <w:t>Quebrantamiento</w:t>
+            </w:r>
+          </w:p>
+        </w:tc>
+        <w:tc>
+          <w:tcPr>
+            <w:tcW w:w="1540" w:type="dxa"/>
+            <w:vAlign w:val="center"/>
+            <w:hideMark/>
+          </w:tcPr>
+          <w:p>
+            <w:pPr>
+              <w:jc w:val="center"/>
+              <w:cnfStyle w:val="100000000000"/>
+              <w:rPr>
+                <w:rFonts w:ascii="Calibri" w:hAnsi="Calibri"/>
+                <w:color w:val="000000"/>
+                <w:lang w:val="es-AR" w:eastAsia="es-AR"/>
+              </w:rPr>
+            </w:pPr>
+            <w:r>
+              <w:rPr>
+                <w:rFonts w:ascii="Calibri" w:hAnsi="Calibri"/>
+                <w:color w:val="000000"/>
+                <w:lang w:val="es-AR" w:eastAsia="es-AR"/>
+              </w:rPr>
+              <w:t>Importancia</w:t>
+            </w:r>
+          </w:p>
+        </w:tc>
+        <w:tc>
+          <w:tcPr>
+            <w:tcW w:w="2920" w:type="dxa"/>
+            <w:vAlign w:val="center"/>
+            <w:hideMark/>
+          </w:tcPr>
+          <w:p>
+            <w:pPr>
+              <w:jc w:val="center"/>
+              <w:cnfStyle w:val="100000000000"/>
+              <w:rPr>
+                <w:rFonts w:ascii="Calibri" w:hAnsi="Calibri"/>
+                <w:color w:val="000000"/>
+                <w:lang w:val="es-AR" w:eastAsia="es-AR"/>
+              </w:rPr>
+            </w:pPr>
+            <w:r>
+              <w:rPr>
+                <w:rFonts w:ascii="Calibri" w:hAnsi="Calibri"/>
+                <w:color w:val="000000"/>
+                <w:lang w:val="es-AR" w:eastAsia="es-AR"/>
+              </w:rPr>
+              <w:t>Factibilidad</w:t>
+            </w:r>
+          </w:p>
+        </w:tc>
+        <w:tc>
+          <w:tcPr>
+            <w:tcW w:w="1280" w:type="dxa"/>
+            <w:vAlign w:val="center"/>
+            <w:hideMark/>
+          </w:tcPr>
+          <w:p>
+            <w:pPr>
+              <w:jc w:val="center"/>
+              <w:cnfStyle w:val="100000000000"/>
+              <w:rPr>
+                <w:rFonts w:ascii="Calibri" w:hAnsi="Calibri"/>
+                <w:color w:val="000000"/>
+                <w:lang w:val="es-AR" w:eastAsia="es-AR"/>
+              </w:rPr>
+            </w:pPr>
+            <w:r>
+              <w:rPr>
+                <w:rFonts w:ascii="Calibri" w:hAnsi="Calibri"/>
+                <w:color w:val="000000"/>
+                <w:lang w:val="es-AR" w:eastAsia="es-AR"/>
+              </w:rPr>
+              <w:t>Total</w:t>
+            </w:r>
+          </w:p>
+        </w:tc>
+      </w:tr>
+      <w:tr>
+        <w:trPr>
+          <w:cnfStyle w:val="000000100000"/>
+          <w:trHeight w:val="315"/>
+        </w:trPr>
+        <w:tc>
+          <w:tcPr>
+            <w:cnfStyle w:val="001000000000"/>
+            <w:tcW w:w="2740" w:type="dxa"/>
+            <w:vAlign w:val="center"/>
+            <w:hideMark/>
+          </w:tcPr>
+          <w:p>
+            <w:pPr>
+              <w:jc w:val="center"/>
+              <w:rPr>
+                <w:rFonts w:ascii="Calibri" w:hAnsi="Calibri"/>
+                <w:color w:val="000000"/>
+                <w:lang w:val="es-AR" w:eastAsia="es-AR"/>
+              </w:rPr>
+            </w:pPr>
+            <w:r>
+              <w:rPr>
+                <w:rFonts w:ascii="Calibri" w:hAnsi="Calibri"/>
+                <w:color w:val="000000"/>
+                <w:lang w:eastAsia="es-AR"/>
+              </w:rPr>
+              <w:t>Guarda de Documentos</w:t>
+            </w:r>
+          </w:p>
+        </w:tc>
+        <w:tc>
+          <w:tcPr>
+            <w:tcW w:w="1860" w:type="dxa"/>
+            <w:vAlign w:val="center"/>
+            <w:hideMark/>
+          </w:tcPr>
+          <w:p>
+            <w:pPr>
+              <w:jc w:val="center"/>
+              <w:cnfStyle w:val="000000100000"/>
+              <w:rPr>
+                <w:rFonts w:ascii="Calibri" w:hAnsi="Calibri"/>
+                <w:color w:val="000000"/>
+                <w:lang w:val="es-AR" w:eastAsia="es-AR"/>
+              </w:rPr>
+            </w:pPr>
+            <w:r>
+              <w:rPr>
+                <w:rFonts w:ascii="Calibri" w:hAnsi="Calibri"/>
+                <w:color w:val="000000"/>
+                <w:lang w:eastAsia="es-AR"/>
+              </w:rPr>
+              <w:t>12,5</w:t>
+            </w:r>
+          </w:p>
+        </w:tc>
+        <w:tc>
+          <w:tcPr>
+            <w:tcW w:w="1540" w:type="dxa"/>
+            <w:vAlign w:val="center"/>
+            <w:hideMark/>
+          </w:tcPr>
+          <w:p>
+            <w:pPr>
+              <w:jc w:val="center"/>
+              <w:cnfStyle w:val="000000100000"/>
+              <w:rPr>
+                <w:rFonts w:ascii="Calibri" w:hAnsi="Calibri"/>
+                <w:color w:val="000000"/>
+                <w:lang w:val="es-AR" w:eastAsia="es-AR"/>
+              </w:rPr>
+            </w:pPr>
+            <w:r>
+              <w:rPr>
+                <w:rFonts w:ascii="Calibri" w:hAnsi="Calibri"/>
+                <w:color w:val="000000"/>
+                <w:lang w:eastAsia="es-ES"/>
+              </w:rPr>
+              <w:t>30</w:t>
+            </w:r>
+          </w:p>
+        </w:tc>
+        <w:tc>
+          <w:tcPr>
+            <w:tcW w:w="2920" w:type="dxa"/>
+            <w:vAlign w:val="center"/>
+            <w:hideMark/>
+          </w:tcPr>
+          <w:p>
+            <w:pPr>
+              <w:jc w:val="center"/>
+              <w:cnfStyle w:val="000000100000"/>
+              <w:rPr>
+                <w:rFonts w:ascii="Calibri" w:hAnsi="Calibri"/>
+                <w:color w:val="000000"/>
+                <w:lang w:val="es-AR" w:eastAsia="es-AR"/>
+              </w:rPr>
+            </w:pPr>
+            <w:r>
+              <w:rPr>
+                <w:rFonts w:ascii="Calibri" w:hAnsi="Calibri"/>
+                <w:color w:val="000000"/>
+                <w:lang w:eastAsia="es-ES"/>
+              </w:rPr>
+              <w:t>12,5</w:t>
+            </w:r>
+          </w:p>
+        </w:tc>
+        <w:tc>
+          <w:tcPr>
+            <w:tcW w:w="1280" w:type="dxa"/>
+            <w:shd w:val="clear" w:color="auto" w:fill="FFC000"/>
+            <w:vAlign w:val="center"/>
+            <w:hideMark/>
+          </w:tcPr>
+          <w:p>
+            <w:pPr>
+              <w:jc w:val="center"/>
+              <w:cnfStyle w:val="000000100000"/>
+              <w:rPr>
+                <w:rFonts w:ascii="Calibri" w:hAnsi="Calibri"/>
+                <w:b/>
+                <w:bCs/>
+                <w:color w:val="000000"/>
+                <w:lang w:val="es-AR" w:eastAsia="es-AR"/>
+              </w:rPr>
+            </w:pPr>
+            <w:r>
+              <w:rPr>
+                <w:rFonts w:ascii="Calibri" w:hAnsi="Calibri"/>
+                <w:b/>
+                <w:bCs/>
+                <w:color w:val="000000"/>
+                <w:lang w:val="es-AR" w:eastAsia="es-AR"/>
+              </w:rPr>
+              <w:t>18,33</w:t>
+            </w:r>
+          </w:p>
+        </w:tc>
+      </w:tr>
+      <w:tr>
+        <w:trPr>
+          <w:trHeight w:val="315"/>
+        </w:trPr>
+        <w:tc>
+          <w:tcPr>
+            <w:cnfStyle w:val="001000000000"/>
+            <w:tcW w:w="2740" w:type="dxa"/>
+            <w:vAlign w:val="center"/>
+            <w:hideMark/>
+          </w:tcPr>
+          <w:p>
+            <w:pPr>
+              <w:jc w:val="center"/>
+              <w:rPr>
+                <w:rFonts w:ascii="Calibri" w:hAnsi="Calibri"/>
+                <w:color w:val="000000"/>
+                <w:lang w:val="es-AR" w:eastAsia="es-AR"/>
+              </w:rPr>
+            </w:pPr>
+            <w:r>
+              <w:rPr>
+                <w:rFonts w:ascii="Calibri" w:hAnsi="Calibri"/>
+                <w:color w:val="000000"/>
+                <w:lang w:eastAsia="es-AR"/>
+              </w:rPr>
+              <w:t>Consulta de Documentos</w:t>
+            </w:r>
+          </w:p>
+        </w:tc>
+        <w:tc>
+          <w:tcPr>
+            <w:tcW w:w="1860" w:type="dxa"/>
+            <w:vAlign w:val="center"/>
+            <w:hideMark/>
+          </w:tcPr>
+          <w:p>
+            <w:pPr>
+              <w:jc w:val="center"/>
+              <w:cnfStyle w:val="000000000000"/>
+              <w:rPr>
+                <w:rFonts w:ascii="Calibri" w:hAnsi="Calibri"/>
+                <w:color w:val="000000"/>
+                <w:lang w:val="es-AR" w:eastAsia="es-AR"/>
+              </w:rPr>
+            </w:pPr>
+            <w:r>
+              <w:rPr>
+                <w:rFonts w:ascii="Calibri" w:hAnsi="Calibri"/>
+                <w:color w:val="000000"/>
+                <w:lang w:eastAsia="es-AR"/>
+              </w:rPr>
+              <w:t>12,5</w:t>
+            </w:r>
+          </w:p>
+        </w:tc>
+        <w:tc>
+          <w:tcPr>
+            <w:tcW w:w="1540" w:type="dxa"/>
+            <w:vAlign w:val="center"/>
+            <w:hideMark/>
+          </w:tcPr>
+          <w:p>
+            <w:pPr>
+              <w:jc w:val="center"/>
+              <w:cnfStyle w:val="000000000000"/>
+              <w:rPr>
+                <w:rFonts w:ascii="Calibri" w:hAnsi="Calibri"/>
+                <w:color w:val="000000"/>
+                <w:lang w:val="es-AR" w:eastAsia="es-AR"/>
+              </w:rPr>
+            </w:pPr>
+            <w:r>
+              <w:rPr>
+                <w:rFonts w:ascii="Calibri" w:hAnsi="Calibri"/>
+                <w:color w:val="000000"/>
+                <w:lang w:eastAsia="es-ES"/>
+              </w:rPr>
+              <w:t>25</w:t>
+            </w:r>
+          </w:p>
+        </w:tc>
+        <w:tc>
+          <w:tcPr>
+            <w:tcW w:w="2920" w:type="dxa"/>
+            <w:vAlign w:val="center"/>
+            <w:hideMark/>
+          </w:tcPr>
+          <w:p>
+            <w:pPr>
+              <w:jc w:val="center"/>
+              <w:cnfStyle w:val="000000000000"/>
+              <w:rPr>
+                <w:rFonts w:ascii="Calibri" w:hAnsi="Calibri"/>
+                <w:color w:val="000000"/>
+                <w:lang w:val="es-AR" w:eastAsia="es-AR"/>
+              </w:rPr>
+            </w:pPr>
+            <w:r>
+              <w:rPr>
+                <w:rFonts w:ascii="Calibri" w:hAnsi="Calibri"/>
+                <w:color w:val="000000"/>
+                <w:lang w:eastAsia="es-ES"/>
+              </w:rPr>
+              <w:t>8,33</w:t>
+            </w:r>
+          </w:p>
+        </w:tc>
+        <w:tc>
+          <w:tcPr>
+            <w:tcW w:w="1280" w:type="dxa"/>
+            <w:shd w:val="clear" w:color="auto" w:fill="FFC000"/>
+            <w:vAlign w:val="center"/>
+            <w:hideMark/>
+          </w:tcPr>
+          <w:p>
+            <w:pPr>
+              <w:jc w:val="center"/>
+              <w:cnfStyle w:val="000000000000"/>
+              <w:rPr>
+                <w:rFonts w:ascii="Calibri" w:hAnsi="Calibri"/>
+                <w:b/>
+                <w:bCs/>
+                <w:color w:val="000000"/>
+                <w:lang w:val="es-AR" w:eastAsia="es-AR"/>
+              </w:rPr>
+            </w:pPr>
+            <w:r>
+              <w:rPr>
+                <w:rFonts w:ascii="Calibri" w:hAnsi="Calibri"/>
+                <w:b/>
+                <w:bCs/>
+                <w:color w:val="000000"/>
+                <w:lang w:val="es-AR" w:eastAsia="es-AR"/>
+              </w:rPr>
+              <w:t>15,28</w:t>
+            </w:r>
+          </w:p>
+        </w:tc>
+      </w:tr>
+      <w:tr>
+        <w:trPr>
+          <w:cnfStyle w:val="000000100000"/>
+          <w:trHeight w:val="315"/>
+        </w:trPr>
+        <w:tc>
+          <w:tcPr>
+            <w:cnfStyle w:val="001000000000"/>
+            <w:tcW w:w="2740" w:type="dxa"/>
+            <w:vAlign w:val="center"/>
+            <w:hideMark/>
+          </w:tcPr>
+          <w:p>
+            <w:pPr>
+              <w:jc w:val="center"/>
+              <w:rPr>
+                <w:rFonts w:ascii="Calibri" w:hAnsi="Calibri"/>
+                <w:color w:val="000000"/>
+                <w:lang w:val="es-AR" w:eastAsia="es-AR"/>
+              </w:rPr>
+            </w:pPr>
+            <w:r>
+              <w:rPr>
+                <w:rFonts w:ascii="Calibri" w:hAnsi="Calibri"/>
+                <w:color w:val="000000"/>
+                <w:lang w:eastAsia="es-AR"/>
+              </w:rPr>
+              <w:t>Destrucción de Documentos</w:t>
+            </w:r>
+          </w:p>
+        </w:tc>
+        <w:tc>
+          <w:tcPr>
+            <w:tcW w:w="1860" w:type="dxa"/>
+            <w:vAlign w:val="center"/>
+            <w:hideMark/>
+          </w:tcPr>
+          <w:p>
+            <w:pPr>
+              <w:jc w:val="center"/>
+              <w:cnfStyle w:val="000000100000"/>
+              <w:rPr>
+                <w:rFonts w:ascii="Calibri" w:hAnsi="Calibri"/>
+                <w:color w:val="000000"/>
+                <w:lang w:val="es-AR" w:eastAsia="es-AR"/>
+              </w:rPr>
+            </w:pPr>
+            <w:r>
+              <w:rPr>
+                <w:rFonts w:ascii="Calibri" w:hAnsi="Calibri"/>
+                <w:color w:val="000000"/>
+                <w:lang w:eastAsia="es-AR"/>
+              </w:rPr>
+              <w:t>12,5</w:t>
+            </w:r>
+          </w:p>
+        </w:tc>
+        <w:tc>
+          <w:tcPr>
+            <w:tcW w:w="1540" w:type="dxa"/>
+            <w:vAlign w:val="center"/>
+            <w:hideMark/>
+          </w:tcPr>
+          <w:p>
+            <w:pPr>
+              <w:jc w:val="center"/>
+              <w:cnfStyle w:val="000000100000"/>
+              <w:rPr>
+                <w:rFonts w:ascii="Calibri" w:hAnsi="Calibri"/>
+                <w:color w:val="000000"/>
+                <w:lang w:val="es-AR" w:eastAsia="es-AR"/>
+              </w:rPr>
+            </w:pPr>
+            <w:r>
+              <w:rPr>
+                <w:rFonts w:ascii="Calibri" w:hAnsi="Calibri"/>
+                <w:color w:val="000000"/>
+                <w:lang w:eastAsia="es-ES"/>
+              </w:rPr>
+              <w:t>5</w:t>
+            </w:r>
+          </w:p>
+        </w:tc>
+        <w:tc>
+          <w:tcPr>
+            <w:tcW w:w="2920" w:type="dxa"/>
+            <w:vAlign w:val="center"/>
+            <w:hideMark/>
+          </w:tcPr>
+          <w:p>
+            <w:pPr>
+              <w:jc w:val="center"/>
+              <w:cnfStyle w:val="000000100000"/>
+              <w:rPr>
+                <w:rFonts w:ascii="Calibri" w:hAnsi="Calibri"/>
+                <w:color w:val="000000"/>
+                <w:lang w:val="es-AR" w:eastAsia="es-AR"/>
+              </w:rPr>
+            </w:pPr>
+            <w:r>
+              <w:rPr>
+                <w:rFonts w:ascii="Calibri" w:hAnsi="Calibri"/>
+                <w:color w:val="000000"/>
+                <w:lang w:eastAsia="es-ES"/>
+              </w:rPr>
+              <w:t>12,5</w:t>
+            </w:r>
+          </w:p>
+        </w:tc>
+        <w:tc>
+          <w:tcPr>
+            <w:tcW w:w="1280" w:type="dxa"/>
+            <w:vAlign w:val="center"/>
+            <w:hideMark/>
+          </w:tcPr>
+          <w:p>
+            <w:pPr>
+              <w:jc w:val="center"/>
+              <w:cnfStyle w:val="000000100000"/>
+              <w:rPr>
+                <w:rFonts w:ascii="Calibri" w:hAnsi="Calibri"/>
+                <w:b/>
+                <w:bCs/>
+                <w:color w:val="000000"/>
+                <w:lang w:val="es-AR" w:eastAsia="es-AR"/>
+              </w:rPr>
+            </w:pPr>
+            <w:r>
+              <w:rPr>
+                <w:rFonts w:ascii="Calibri" w:hAnsi="Calibri"/>
+                <w:b/>
+                <w:bCs/>
+                <w:color w:val="000000"/>
+                <w:lang w:val="es-AR" w:eastAsia="es-AR"/>
+              </w:rPr>
+              <w:t>10,00</w:t>
+            </w:r>
+          </w:p>
+        </w:tc>
+      </w:tr>
+      <w:tr>
+        <w:trPr>
+          <w:trHeight w:val="315"/>
+        </w:trPr>
+        <w:tc>
+          <w:tcPr>
+            <w:cnfStyle w:val="001000000000"/>
+            <w:tcW w:w="2740" w:type="dxa"/>
+            <w:vAlign w:val="center"/>
+            <w:hideMark/>
+          </w:tcPr>
+          <w:p>
+            <w:pPr>
+              <w:jc w:val="center"/>
+              <w:rPr>
+                <w:rFonts w:ascii="Calibri" w:hAnsi="Calibri"/>
+                <w:color w:val="000000"/>
+                <w:lang w:val="es-AR" w:eastAsia="es-AR"/>
+              </w:rPr>
+            </w:pPr>
+            <w:r>
+              <w:rPr>
+                <w:rFonts w:ascii="Calibri" w:hAnsi="Calibri"/>
+                <w:color w:val="000000"/>
+                <w:lang w:eastAsia="es-AR"/>
+              </w:rPr>
+              <w:t>Digitalización</w:t>
+            </w:r>
+          </w:p>
+        </w:tc>
+        <w:tc>
+          <w:tcPr>
+            <w:tcW w:w="1860" w:type="dxa"/>
+            <w:vAlign w:val="center"/>
+            <w:hideMark/>
+          </w:tcPr>
+          <w:p>
+            <w:pPr>
+              <w:jc w:val="center"/>
+              <w:cnfStyle w:val="000000000000"/>
+              <w:rPr>
+                <w:rFonts w:ascii="Calibri" w:hAnsi="Calibri"/>
+                <w:color w:val="000000"/>
+                <w:lang w:val="es-AR" w:eastAsia="es-AR"/>
+              </w:rPr>
+            </w:pPr>
+            <w:r>
+              <w:rPr>
+                <w:rFonts w:ascii="Calibri" w:hAnsi="Calibri"/>
+                <w:color w:val="000000"/>
+                <w:lang w:eastAsia="es-AR"/>
+              </w:rPr>
+              <w:t>5</w:t>
+            </w:r>
+          </w:p>
+        </w:tc>
+        <w:tc>
+          <w:tcPr>
+            <w:tcW w:w="1540" w:type="dxa"/>
+            <w:vAlign w:val="center"/>
+            <w:hideMark/>
+          </w:tcPr>
+          <w:p>
+            <w:pPr>
+              <w:jc w:val="center"/>
+              <w:cnfStyle w:val="000000000000"/>
+              <w:rPr>
+                <w:rFonts w:ascii="Calibri" w:hAnsi="Calibri"/>
+                <w:color w:val="000000"/>
+                <w:lang w:val="es-AR" w:eastAsia="es-AR"/>
+              </w:rPr>
+            </w:pPr>
+            <w:r>
+              <w:rPr>
+                <w:rFonts w:ascii="Calibri" w:hAnsi="Calibri"/>
+                <w:color w:val="000000"/>
+                <w:lang w:eastAsia="es-ES"/>
+              </w:rPr>
+              <w:t>10</w:t>
+            </w:r>
+          </w:p>
+        </w:tc>
+        <w:tc>
+          <w:tcPr>
+            <w:tcW w:w="2920" w:type="dxa"/>
+            <w:vAlign w:val="center"/>
+            <w:hideMark/>
+          </w:tcPr>
+          <w:p>
+            <w:pPr>
+              <w:jc w:val="center"/>
+              <w:cnfStyle w:val="000000000000"/>
+              <w:rPr>
+                <w:rFonts w:ascii="Calibri" w:hAnsi="Calibri"/>
+                <w:color w:val="000000"/>
+                <w:lang w:val="es-AR" w:eastAsia="es-AR"/>
+              </w:rPr>
+            </w:pPr>
+            <w:r>
+              <w:rPr>
+                <w:rFonts w:ascii="Calibri" w:hAnsi="Calibri"/>
+                <w:color w:val="000000"/>
+                <w:lang w:eastAsia="es-ES"/>
+              </w:rPr>
+              <w:t>12,5</w:t>
+            </w:r>
+          </w:p>
+        </w:tc>
+        <w:tc>
+          <w:tcPr>
+            <w:tcW w:w="1280" w:type="dxa"/>
+            <w:vAlign w:val="center"/>
+            <w:hideMark/>
+          </w:tcPr>
+          <w:p>
+            <w:pPr>
+              <w:jc w:val="center"/>
+              <w:cnfStyle w:val="000000000000"/>
+              <w:rPr>
+                <w:rFonts w:ascii="Calibri" w:hAnsi="Calibri"/>
+                <w:b/>
+                <w:bCs/>
+                <w:color w:val="000000"/>
+                <w:lang w:val="es-AR" w:eastAsia="es-AR"/>
+              </w:rPr>
+            </w:pPr>
+            <w:r>
+              <w:rPr>
+                <w:rFonts w:ascii="Calibri" w:hAnsi="Calibri"/>
+                <w:b/>
+                <w:bCs/>
+                <w:color w:val="000000"/>
+                <w:lang w:val="es-AR" w:eastAsia="es-AR"/>
+              </w:rPr>
+              <w:t>9,17</w:t>
+            </w:r>
+          </w:p>
+        </w:tc>
+      </w:tr>
+      <w:tr>
+        <w:trPr>
+          <w:cnfStyle w:val="000000100000"/>
+          <w:trHeight w:val="315"/>
+        </w:trPr>
+        <w:tc>
+          <w:tcPr>
+            <w:cnfStyle w:val="001000000000"/>
+            <w:tcW w:w="2740" w:type="dxa"/>
+            <w:vAlign w:val="center"/>
+            <w:hideMark/>
+          </w:tcPr>
+          <w:p>
+            <w:pPr>
+              <w:jc w:val="center"/>
+              <w:rPr>
+                <w:rFonts w:ascii="Calibri" w:hAnsi="Calibri"/>
+                <w:color w:val="000000"/>
+                <w:lang w:val="es-AR" w:eastAsia="es-AR"/>
+              </w:rPr>
+            </w:pPr>
+            <w:r>
+              <w:rPr>
+                <w:rFonts w:ascii="Calibri" w:hAnsi="Calibri"/>
+                <w:color w:val="000000"/>
+                <w:lang w:eastAsia="es-AR"/>
+              </w:rPr>
+              <w:t>Isla Digital</w:t>
+            </w:r>
+          </w:p>
+        </w:tc>
+        <w:tc>
+          <w:tcPr>
+            <w:tcW w:w="1860" w:type="dxa"/>
+            <w:vAlign w:val="center"/>
+            <w:hideMark/>
+          </w:tcPr>
+          <w:p>
+            <w:pPr>
+              <w:jc w:val="center"/>
+              <w:cnfStyle w:val="000000100000"/>
+              <w:rPr>
+                <w:rFonts w:ascii="Calibri" w:hAnsi="Calibri"/>
+                <w:color w:val="000000"/>
+                <w:lang w:val="es-AR" w:eastAsia="es-AR"/>
+              </w:rPr>
+            </w:pPr>
+            <w:r>
+              <w:rPr>
+                <w:rFonts w:ascii="Calibri" w:hAnsi="Calibri"/>
+                <w:color w:val="000000"/>
+                <w:lang w:eastAsia="es-AR"/>
+              </w:rPr>
+              <w:t>12,5</w:t>
+            </w:r>
+          </w:p>
+        </w:tc>
+        <w:tc>
+          <w:tcPr>
+            <w:tcW w:w="1540" w:type="dxa"/>
+            <w:vAlign w:val="center"/>
+            <w:hideMark/>
+          </w:tcPr>
+          <w:p>
+            <w:pPr>
+              <w:jc w:val="center"/>
+              <w:cnfStyle w:val="000000100000"/>
+              <w:rPr>
+                <w:rFonts w:ascii="Calibri" w:hAnsi="Calibri"/>
+                <w:color w:val="000000"/>
+                <w:lang w:val="es-AR" w:eastAsia="es-AR"/>
+              </w:rPr>
+            </w:pPr>
+            <w:r>
+              <w:rPr>
+                <w:rFonts w:ascii="Calibri" w:hAnsi="Calibri"/>
+                <w:color w:val="000000"/>
+                <w:lang w:eastAsia="es-ES"/>
+              </w:rPr>
+              <w:t>10</w:t>
+            </w:r>
+          </w:p>
+        </w:tc>
+        <w:tc>
+          <w:tcPr>
+            <w:tcW w:w="2920" w:type="dxa"/>
+            <w:vAlign w:val="center"/>
+            <w:hideMark/>
+          </w:tcPr>
+          <w:p>
+            <w:pPr>
+              <w:jc w:val="center"/>
+              <w:cnfStyle w:val="000000100000"/>
+              <w:rPr>
+                <w:rFonts w:ascii="Calibri" w:hAnsi="Calibri"/>
+                <w:color w:val="000000"/>
+                <w:lang w:val="es-AR" w:eastAsia="es-AR"/>
+              </w:rPr>
+            </w:pPr>
+            <w:r>
+              <w:rPr>
+                <w:rFonts w:ascii="Calibri" w:hAnsi="Calibri"/>
+                <w:color w:val="000000"/>
+                <w:lang w:eastAsia="es-ES"/>
+              </w:rPr>
+              <w:t>12,5</w:t>
+            </w:r>
+          </w:p>
+        </w:tc>
+        <w:tc>
+          <w:tcPr>
+            <w:tcW w:w="1280" w:type="dxa"/>
+            <w:vAlign w:val="center"/>
+            <w:hideMark/>
+          </w:tcPr>
+          <w:p>
+            <w:pPr>
+              <w:jc w:val="center"/>
+              <w:cnfStyle w:val="000000100000"/>
+              <w:rPr>
+                <w:rFonts w:ascii="Calibri" w:hAnsi="Calibri"/>
+                <w:b/>
+                <w:bCs/>
+                <w:color w:val="000000"/>
+                <w:lang w:val="es-AR" w:eastAsia="es-AR"/>
+              </w:rPr>
+            </w:pPr>
+            <w:r>
+              <w:rPr>
+                <w:rFonts w:ascii="Calibri" w:hAnsi="Calibri"/>
+                <w:b/>
+                <w:bCs/>
+                <w:color w:val="000000"/>
+                <w:lang w:val="es-AR" w:eastAsia="es-AR"/>
+              </w:rPr>
+              <w:t>11,67</w:t>
+            </w:r>
+          </w:p>
+        </w:tc>
+      </w:tr>
+      <w:tr>
+        <w:trPr>
+          <w:trHeight w:val="315"/>
+        </w:trPr>
+        <w:tc>
+          <w:tcPr>
+            <w:cnfStyle w:val="001000000000"/>
+            <w:tcW w:w="2740" w:type="dxa"/>
+            <w:vAlign w:val="center"/>
+            <w:hideMark/>
+          </w:tcPr>
+          <w:p>
+            <w:pPr>
+              <w:jc w:val="center"/>
+              <w:rPr>
+                <w:rFonts w:ascii="Calibri" w:hAnsi="Calibri"/>
+                <w:color w:val="000000"/>
+                <w:lang w:val="es-AR" w:eastAsia="es-AR"/>
+              </w:rPr>
+            </w:pPr>
+            <w:r>
+              <w:rPr>
+                <w:rFonts w:ascii="Calibri" w:hAnsi="Calibri"/>
+                <w:color w:val="000000"/>
+                <w:lang w:eastAsia="es-AR"/>
+              </w:rPr>
+              <w:t>Quejas y Reclamos</w:t>
+            </w:r>
+          </w:p>
+        </w:tc>
+        <w:tc>
+          <w:tcPr>
+            <w:tcW w:w="1860" w:type="dxa"/>
+            <w:vAlign w:val="center"/>
+            <w:hideMark/>
+          </w:tcPr>
+          <w:p>
+            <w:pPr>
+              <w:jc w:val="center"/>
+              <w:cnfStyle w:val="000000000000"/>
+              <w:rPr>
+                <w:rFonts w:ascii="Calibri" w:hAnsi="Calibri"/>
+                <w:color w:val="000000"/>
+                <w:lang w:val="es-AR" w:eastAsia="es-AR"/>
+              </w:rPr>
+            </w:pPr>
+            <w:r>
+              <w:rPr>
+                <w:rFonts w:ascii="Calibri" w:hAnsi="Calibri"/>
+                <w:color w:val="000000"/>
+                <w:lang w:eastAsia="es-AR"/>
+              </w:rPr>
+              <w:t>20</w:t>
+            </w:r>
+          </w:p>
+        </w:tc>
+        <w:tc>
+          <w:tcPr>
+            <w:tcW w:w="1540" w:type="dxa"/>
+            <w:vAlign w:val="center"/>
+            <w:hideMark/>
+          </w:tcPr>
+          <w:p>
+            <w:pPr>
+              <w:jc w:val="center"/>
+              <w:cnfStyle w:val="000000000000"/>
+              <w:rPr>
+                <w:rFonts w:ascii="Calibri" w:hAnsi="Calibri"/>
+                <w:color w:val="000000"/>
+                <w:lang w:val="es-AR" w:eastAsia="es-AR"/>
+              </w:rPr>
+            </w:pPr>
+            <w:r>
+              <w:rPr>
+                <w:rFonts w:ascii="Calibri" w:hAnsi="Calibri"/>
+                <w:color w:val="000000"/>
+                <w:lang w:eastAsia="es-ES"/>
+              </w:rPr>
+              <w:t>5</w:t>
+            </w:r>
+          </w:p>
+        </w:tc>
+        <w:tc>
+          <w:tcPr>
+            <w:tcW w:w="2920" w:type="dxa"/>
+            <w:vAlign w:val="center"/>
+            <w:hideMark/>
+          </w:tcPr>
+          <w:p>
+            <w:pPr>
+              <w:jc w:val="center"/>
+              <w:cnfStyle w:val="000000000000"/>
+              <w:rPr>
+                <w:rFonts w:ascii="Calibri" w:hAnsi="Calibri"/>
+                <w:color w:val="000000"/>
+                <w:lang w:val="es-AR" w:eastAsia="es-AR"/>
+              </w:rPr>
+            </w:pPr>
+            <w:r>
+              <w:rPr>
+                <w:rFonts w:ascii="Calibri" w:hAnsi="Calibri"/>
+                <w:color w:val="000000"/>
+                <w:lang w:eastAsia="es-ES"/>
+              </w:rPr>
+              <w:t>16,67</w:t>
+            </w:r>
+          </w:p>
+        </w:tc>
+        <w:tc>
+          <w:tcPr>
+            <w:tcW w:w="1280" w:type="dxa"/>
+            <w:vAlign w:val="center"/>
+            <w:hideMark/>
+          </w:tcPr>
+          <w:p>
+            <w:pPr>
+              <w:jc w:val="center"/>
+              <w:cnfStyle w:val="000000000000"/>
+              <w:rPr>
+                <w:rFonts w:ascii="Calibri" w:hAnsi="Calibri"/>
+                <w:b/>
+                <w:bCs/>
+                <w:color w:val="000000"/>
+                <w:lang w:val="es-AR" w:eastAsia="es-AR"/>
+              </w:rPr>
+            </w:pPr>
+            <w:r>
+              <w:rPr>
+                <w:rFonts w:ascii="Calibri" w:hAnsi="Calibri"/>
+                <w:b/>
+                <w:bCs/>
+                <w:color w:val="000000"/>
+                <w:lang w:val="es-AR" w:eastAsia="es-AR"/>
+              </w:rPr>
+              <w:t>13,89</w:t>
+            </w:r>
+          </w:p>
+        </w:tc>
+      </w:tr>
+      <w:tr>
+        <w:trPr>
+          <w:cnfStyle w:val="000000100000"/>
+          <w:trHeight w:val="315"/>
+        </w:trPr>
+        <w:tc>
+          <w:tcPr>
+            <w:cnfStyle w:val="001000000000"/>
+            <w:tcW w:w="2740" w:type="dxa"/>
+            <w:vAlign w:val="center"/>
+            <w:hideMark/>
+          </w:tcPr>
+          <w:p>
+            <w:pPr>
+              <w:jc w:val="center"/>
+              <w:rPr>
+                <w:rFonts w:ascii="Calibri" w:hAnsi="Calibri"/>
+                <w:color w:val="000000"/>
+                <w:lang w:val="es-AR" w:eastAsia="es-AR"/>
+              </w:rPr>
+            </w:pPr>
+            <w:r>
+              <w:rPr>
+                <w:rFonts w:ascii="Calibri" w:hAnsi="Calibri"/>
+                <w:color w:val="000000"/>
+                <w:lang w:eastAsia="es-AR"/>
+              </w:rPr>
+              <w:t>Facturación</w:t>
+            </w:r>
+          </w:p>
+        </w:tc>
+        <w:tc>
+          <w:tcPr>
+            <w:tcW w:w="1860" w:type="dxa"/>
+            <w:vAlign w:val="center"/>
+            <w:hideMark/>
+          </w:tcPr>
+          <w:p>
+            <w:pPr>
+              <w:jc w:val="center"/>
+              <w:cnfStyle w:val="000000100000"/>
+              <w:rPr>
+                <w:rFonts w:ascii="Calibri" w:hAnsi="Calibri"/>
+                <w:color w:val="000000"/>
+                <w:lang w:val="es-AR" w:eastAsia="es-AR"/>
+              </w:rPr>
+            </w:pPr>
+            <w:r>
+              <w:rPr>
+                <w:rFonts w:ascii="Calibri" w:hAnsi="Calibri"/>
+                <w:color w:val="000000"/>
+                <w:lang w:eastAsia="es-AR"/>
+              </w:rPr>
+              <w:t>12,5</w:t>
+            </w:r>
+          </w:p>
+        </w:tc>
+        <w:tc>
+          <w:tcPr>
+            <w:tcW w:w="1540" w:type="dxa"/>
+            <w:vAlign w:val="center"/>
+            <w:hideMark/>
+          </w:tcPr>
+          <w:p>
+            <w:pPr>
+              <w:jc w:val="center"/>
+              <w:cnfStyle w:val="000000100000"/>
+              <w:rPr>
+                <w:rFonts w:ascii="Calibri" w:hAnsi="Calibri"/>
+                <w:color w:val="000000"/>
+                <w:lang w:val="es-AR" w:eastAsia="es-AR"/>
+              </w:rPr>
+            </w:pPr>
+            <w:r>
+              <w:rPr>
+                <w:rFonts w:ascii="Calibri" w:hAnsi="Calibri"/>
+                <w:color w:val="000000"/>
+                <w:lang w:eastAsia="es-ES"/>
+              </w:rPr>
+              <w:t>5</w:t>
+            </w:r>
+          </w:p>
+        </w:tc>
+        <w:tc>
+          <w:tcPr>
+            <w:tcW w:w="2920" w:type="dxa"/>
+            <w:vAlign w:val="center"/>
+            <w:hideMark/>
+          </w:tcPr>
+          <w:p>
+            <w:pPr>
+              <w:jc w:val="center"/>
+              <w:cnfStyle w:val="000000100000"/>
+              <w:rPr>
+                <w:rFonts w:ascii="Calibri" w:hAnsi="Calibri"/>
+                <w:color w:val="000000"/>
+                <w:lang w:val="es-AR" w:eastAsia="es-AR"/>
+              </w:rPr>
+            </w:pPr>
+            <w:r>
+              <w:rPr>
+                <w:rFonts w:ascii="Calibri" w:hAnsi="Calibri"/>
+                <w:color w:val="000000"/>
+                <w:lang w:eastAsia="es-ES"/>
+              </w:rPr>
+              <w:t>12,5</w:t>
+            </w:r>
+          </w:p>
+        </w:tc>
+        <w:tc>
+          <w:tcPr>
+            <w:tcW w:w="1280" w:type="dxa"/>
+            <w:vAlign w:val="center"/>
+            <w:hideMark/>
+          </w:tcPr>
+          <w:p>
+            <w:pPr>
+              <w:jc w:val="center"/>
+              <w:cnfStyle w:val="000000100000"/>
+              <w:rPr>
+                <w:rFonts w:ascii="Calibri" w:hAnsi="Calibri"/>
+                <w:b/>
+                <w:bCs/>
+                <w:color w:val="000000"/>
+                <w:lang w:val="es-AR" w:eastAsia="es-AR"/>
+              </w:rPr>
+            </w:pPr>
+            <w:r>
+              <w:rPr>
+                <w:rFonts w:ascii="Calibri" w:hAnsi="Calibri"/>
+                <w:b/>
+                <w:bCs/>
+                <w:color w:val="000000"/>
+                <w:lang w:val="es-AR" w:eastAsia="es-AR"/>
+              </w:rPr>
+              <w:t>10,00</w:t>
+            </w:r>
+          </w:p>
+        </w:tc>
+      </w:tr>
+      <w:tr>
+        <w:trPr>
+          <w:trHeight w:val="315"/>
+        </w:trPr>
+        <w:tc>
+          <w:tcPr>
+            <w:cnfStyle w:val="001000000000"/>
+            <w:tcW w:w="2740" w:type="dxa"/>
+            <w:vAlign w:val="center"/>
+            <w:hideMark/>
+          </w:tcPr>
+          <w:p>
+            <w:pPr>
+              <w:jc w:val="center"/>
+              <w:rPr>
+                <w:rFonts w:ascii="Calibri" w:hAnsi="Calibri"/>
+                <w:color w:val="000000"/>
+                <w:lang w:val="es-AR" w:eastAsia="es-AR"/>
+              </w:rPr>
+            </w:pPr>
+            <w:r>
+              <w:rPr>
+                <w:rFonts w:ascii="Calibri" w:hAnsi="Calibri"/>
+                <w:color w:val="000000"/>
+                <w:lang w:eastAsia="es-AR"/>
+              </w:rPr>
+              <w:t>Contratación</w:t>
+            </w:r>
+          </w:p>
+        </w:tc>
+        <w:tc>
+          <w:tcPr>
+            <w:tcW w:w="1860" w:type="dxa"/>
+            <w:vAlign w:val="center"/>
+            <w:hideMark/>
+          </w:tcPr>
+          <w:p>
+            <w:pPr>
+              <w:jc w:val="center"/>
+              <w:cnfStyle w:val="000000000000"/>
+              <w:rPr>
+                <w:rFonts w:ascii="Calibri" w:hAnsi="Calibri"/>
+                <w:color w:val="000000"/>
+                <w:lang w:val="es-AR" w:eastAsia="es-AR"/>
+              </w:rPr>
+            </w:pPr>
+            <w:r>
+              <w:rPr>
+                <w:rFonts w:ascii="Calibri" w:hAnsi="Calibri"/>
+                <w:color w:val="000000"/>
+                <w:lang w:eastAsia="es-AR"/>
+              </w:rPr>
+              <w:t>12,5</w:t>
+            </w:r>
+          </w:p>
+        </w:tc>
+        <w:tc>
+          <w:tcPr>
+            <w:tcW w:w="1540" w:type="dxa"/>
+            <w:vAlign w:val="center"/>
+            <w:hideMark/>
+          </w:tcPr>
+          <w:p>
+            <w:pPr>
+              <w:jc w:val="center"/>
+              <w:cnfStyle w:val="000000000000"/>
+              <w:rPr>
+                <w:rFonts w:ascii="Calibri" w:hAnsi="Calibri"/>
+                <w:color w:val="000000"/>
+                <w:lang w:val="es-AR" w:eastAsia="es-AR"/>
+              </w:rPr>
+            </w:pPr>
+            <w:r>
+              <w:rPr>
+                <w:rFonts w:ascii="Calibri" w:hAnsi="Calibri"/>
+                <w:color w:val="000000"/>
+                <w:lang w:eastAsia="es-ES"/>
+              </w:rPr>
+              <w:t>10</w:t>
+            </w:r>
+          </w:p>
+        </w:tc>
+        <w:tc>
+          <w:tcPr>
+            <w:tcW w:w="2920" w:type="dxa"/>
+            <w:vAlign w:val="center"/>
+            <w:hideMark/>
+          </w:tcPr>
+          <w:p>
+            <w:pPr>
+              <w:jc w:val="center"/>
+              <w:cnfStyle w:val="000000000000"/>
+              <w:rPr>
+                <w:rFonts w:ascii="Calibri" w:hAnsi="Calibri"/>
+                <w:color w:val="000000"/>
+                <w:lang w:val="es-AR" w:eastAsia="es-AR"/>
+              </w:rPr>
+            </w:pPr>
+            <w:r>
+              <w:rPr>
+                <w:rFonts w:ascii="Calibri" w:hAnsi="Calibri"/>
+                <w:color w:val="000000"/>
+                <w:lang w:eastAsia="es-ES"/>
+              </w:rPr>
+              <w:t>12,5</w:t>
+            </w:r>
+          </w:p>
+        </w:tc>
+        <w:tc>
+          <w:tcPr>
+            <w:tcW w:w="1280" w:type="dxa"/>
+            <w:vAlign w:val="center"/>
+            <w:hideMark/>
+          </w:tcPr>
+          <w:p>
+            <w:pPr>
+              <w:jc w:val="center"/>
+              <w:cnfStyle w:val="000000000000"/>
+              <w:rPr>
+                <w:rFonts w:ascii="Calibri" w:hAnsi="Calibri"/>
+                <w:b/>
+                <w:bCs/>
+                <w:color w:val="000000"/>
+                <w:lang w:val="es-AR" w:eastAsia="es-AR"/>
+              </w:rPr>
+            </w:pPr>
+            <w:r>
+              <w:rPr>
+                <w:rFonts w:ascii="Calibri" w:hAnsi="Calibri"/>
+                <w:b/>
+                <w:bCs/>
+                <w:color w:val="000000"/>
+                <w:lang w:val="es-AR" w:eastAsia="es-AR"/>
+              </w:rPr>
+              <w:t>11,67</w:t>
+            </w:r>
+          </w:p>
+        </w:tc>
+      </w:tr>
+      <w:tr>
+        <w:trPr>
+          <w:cnfStyle w:val="000000100000"/>
+          <w:trHeight w:val="315"/>
+        </w:trPr>
+        <w:tc>
+          <w:tcPr>
+            <w:cnfStyle w:val="001000000000"/>
+            <w:tcW w:w="2740" w:type="dxa"/>
+            <w:noWrap/>
+            <w:vAlign w:val="center"/>
+            <w:hideMark/>
+          </w:tcPr>
+          <w:p>
+            <w:pPr>
+              <w:jc w:val="center"/>
+              <w:rPr>
+                <w:rFonts w:ascii="Calibri" w:hAnsi="Calibri"/>
+                <w:color w:val="000000"/>
+                <w:lang w:val="es-AR" w:eastAsia="es-AR"/>
+              </w:rPr>
+            </w:pPr>
+            <w:r>
+              <w:rPr>
+                <w:rFonts w:ascii="Calibri" w:hAnsi="Calibri"/>
+                <w:color w:val="000000"/>
+                <w:lang w:val="es-AR" w:eastAsia="es-AR"/>
+              </w:rPr>
+              <w:t>Total</w:t>
+            </w:r>
+          </w:p>
+        </w:tc>
+        <w:tc>
+          <w:tcPr>
+            <w:tcW w:w="1860" w:type="dxa"/>
+            <w:noWrap/>
+            <w:vAlign w:val="center"/>
+            <w:hideMark/>
+          </w:tcPr>
+          <w:p>
+            <w:pPr>
+              <w:jc w:val="center"/>
+              <w:cnfStyle w:val="000000100000"/>
+              <w:rPr>
+                <w:rFonts w:ascii="Calibri" w:hAnsi="Calibri"/>
+                <w:color w:val="000000"/>
+                <w:lang w:val="es-AR" w:eastAsia="es-AR"/>
+              </w:rPr>
+            </w:pPr>
+          </w:p>
+        </w:tc>
+        <w:tc>
+          <w:tcPr>
+            <w:tcW w:w="1540" w:type="dxa"/>
+            <w:noWrap/>
+            <w:vAlign w:val="center"/>
+            <w:hideMark/>
+          </w:tcPr>
+          <w:p>
+            <w:pPr>
+              <w:jc w:val="center"/>
+              <w:cnfStyle w:val="000000100000"/>
+              <w:rPr>
+                <w:rFonts w:ascii="Calibri" w:hAnsi="Calibri"/>
+                <w:color w:val="000000"/>
+                <w:lang w:val="es-AR" w:eastAsia="es-AR"/>
+              </w:rPr>
+            </w:pPr>
+          </w:p>
+        </w:tc>
+        <w:tc>
+          <w:tcPr>
+            <w:tcW w:w="2920" w:type="dxa"/>
+            <w:noWrap/>
+            <w:vAlign w:val="center"/>
+            <w:hideMark/>
+          </w:tcPr>
+          <w:p>
+            <w:pPr>
+              <w:jc w:val="center"/>
+              <w:cnfStyle w:val="000000100000"/>
+              <w:rPr>
+                <w:rFonts w:ascii="Calibri" w:hAnsi="Calibri"/>
+                <w:color w:val="000000"/>
+                <w:lang w:val="es-AR" w:eastAsia="es-AR"/>
+              </w:rPr>
+            </w:pPr>
+          </w:p>
+        </w:tc>
+        <w:tc>
+          <w:tcPr>
+            <w:tcW w:w="1280" w:type="dxa"/>
+            <w:vAlign w:val="center"/>
+            <w:hideMark/>
+          </w:tcPr>
+          <w:p>
+            <w:pPr>
+              <w:jc w:val="center"/>
+              <w:cnfStyle w:val="000000100000"/>
+              <w:rPr>
+                <w:rFonts w:ascii="Calibri" w:hAnsi="Calibri"/>
+                <w:b/>
+                <w:bCs/>
+                <w:color w:val="000000"/>
+                <w:lang w:val="es-AR" w:eastAsia="es-AR"/>
+              </w:rPr>
+            </w:pPr>
+            <w:r>
+              <w:rPr>
+                <w:rFonts w:ascii="Calibri" w:hAnsi="Calibri"/>
+                <w:b/>
+                <w:bCs/>
+                <w:color w:val="000000"/>
+                <w:lang w:val="es-AR" w:eastAsia="es-AR"/>
+              </w:rPr>
+              <w:t>100</w:t>
+            </w:r>
+          </w:p>
+        </w:tc>
+      </w:tr>
+    </w:tbl>
+    <w:p>
+      <w:pPr>
+        <w:rPr>
+          <w:lang w:eastAsia="es-ES"/>
+        </w:rPr>
+      </w:pPr>
+    </w:p>
+    <w:p>
+      <w:pPr>
+        <w:rPr>
+          <w:lang w:eastAsia="es-ES"/>
+        </w:rPr>
+      </w:pPr>
+      <w:r>
+        <w:rPr>
+          <w:lang w:eastAsia="es-ES"/>
+        </w:rPr>
+        <w:t>Debido al resultado de esta evaluación general hemos decidido seguir adoptar como orden para el rediseño de los procesos el obtenido en la tabla. Dado esto, los procesos a rediseñar van a ser la Guarda de Documentos y la Consulta. Estos procesos constituyen un porcentaje importante de las tareas de la empresa, y es lo más propicio apuntar la reingeniería a los mismos.</w:t>
       </w:r>
     </w:p>
     <w:sectPr>
@@ -15086,7 +16419,7 @@
         <w:rFonts w:asciiTheme="majorHAnsi" w:hAnsiTheme="majorHAnsi" w:cstheme="majorHAnsi"/>
         <w:noProof/>
       </w:rPr>
-      <w:t>14</w:t>
+      <w:t>15</w:t>
     </w:r>
     <w:r>
       <w:rPr>
@@ -15205,7 +16538,7 @@
         <w:rFonts w:asciiTheme="majorHAnsi" w:hAnsiTheme="majorHAnsi" w:cstheme="majorHAnsi"/>
         <w:noProof/>
       </w:rPr>
-      <w:t>23</w:t>
+      <w:t>24</w:t>
     </w:r>
     <w:r>
       <w:rPr>
@@ -18874,7 +20207,7 @@
 </file>
 
 <file path=customXml/itemProps1.xml><?xml version="1.0" encoding="utf-8"?>
-<ds:datastoreItem xmlns:ds="http://schemas.openxmlformats.org/officeDocument/2006/customXml" ds:itemID="{324E138B-B1E5-4FE4-B787-5EC9E56F0908}">
+<ds:datastoreItem xmlns:ds="http://schemas.openxmlformats.org/officeDocument/2006/customXml" ds:itemID="{249C5B4D-F512-4196-9F65-C62849CE3D6A}">
   <ds:schemaRefs>
     <ds:schemaRef ds:uri="http://schemas.openxmlformats.org/officeDocument/2006/bibliography"/>
   </ds:schemaRefs>

</xml_diff>